<commit_message>
Added notebook on reranking
</commit_message>
<xml_diff>
--- a/data/docs/Classical_NLP.docx
+++ b/data/docs/Classical_NLP.docx
@@ -4920,7 +4920,7 @@
           <w:noProof/>
         </w:rPr>
         <w:drawing>
-          <wp:inline distT="0" distB="0" distL="0" distR="0" wp14:anchorId="1A608D28" wp14:editId="709D6684">
+          <wp:inline distT="0" distB="0" distL="0" distR="0" wp14:anchorId="1A608D28" wp14:editId="7B7BCF5F">
             <wp:extent cx="5238750" cy="819150"/>
             <wp:effectExtent l="0" t="0" r="0" b="0"/>
             <wp:docPr id="2103348490" name="Рисунок 4" descr="word2vec_skipgram_objective"/>
@@ -4988,7 +4988,7 @@
           <w:noProof/>
         </w:rPr>
         <w:drawing>
-          <wp:inline distT="0" distB="0" distL="0" distR="0" wp14:anchorId="693111A1" wp14:editId="510CBC37">
+          <wp:inline distT="0" distB="0" distL="0" distR="0" wp14:anchorId="693111A1" wp14:editId="52149A99">
             <wp:extent cx="4829175" cy="1057275"/>
             <wp:effectExtent l="0" t="0" r="9525" b="9525"/>
             <wp:docPr id="1895021902" name="Рисунок 3" descr="word2vec_full_softmax"/>
@@ -7740,6 +7740,7 @@
     </w:p>
     <w:p>
       <w:pPr>
+        <w:jc w:val="both"/>
         <w:rPr>
           <w:lang w:val="en-US"/>
         </w:rPr>
@@ -7766,6 +7767,9 @@
       </w:r>
     </w:p>
     <w:p>
+      <w:pPr>
+        <w:jc w:val="both"/>
+      </w:pPr>
       <w:r>
         <w:rPr>
           <w:lang w:val="en-US"/>
@@ -7824,7 +7828,6 @@
         <w:rPr>
           <w:lang w:val="en-US"/>
         </w:rPr>
-        <w:lastRenderedPageBreak/>
         <w:t>Provides tokenization that is motivated linguistically In more than 49 languages</w:t>
       </w:r>
     </w:p>
@@ -7842,6 +7845,7 @@
         <w:rPr>
           <w:lang w:val="en-US"/>
         </w:rPr>
+        <w:lastRenderedPageBreak/>
         <w:t>Provides functionalities such as text classification, sentence segmentation, lemmatization, part-of-speech tagging, named entity recognition and many more</w:t>
       </w:r>
     </w:p>
@@ -8075,7 +8079,6 @@
           <w:iCs/>
           <w:lang w:val="en-US"/>
         </w:rPr>
-        <w:lastRenderedPageBreak/>
         <w:t>Relationships</w:t>
       </w:r>
       <w:r>
@@ -8111,6 +8114,7 @@
           <w:bCs/>
           <w:lang w:val="en-US"/>
         </w:rPr>
+        <w:lastRenderedPageBreak/>
         <w:t>Organizing Principles</w:t>
       </w:r>
       <w:r>

</xml_diff>